<commit_message>
add new test to cart.cy.ja and checkout.cy.js
</commit_message>
<xml_diff>
--- a/Test Scenario and Test Cases.docx
+++ b/Test Scenario and Test Cases.docx
@@ -444,6 +444,28 @@
       </w:pPr>
       <w:r>
         <w:rPr/>
+        <w:t>Add items in the cart.</w:t>
+      </w:r>
+    </w:p>
+    <w:p>
+      <w:pPr>
+        <w:pStyle w:val="BodyText"/>
+        <w:numPr>
+          <w:ilvl w:val="1"/>
+          <w:numId w:val="1"/>
+        </w:numPr>
+        <w:tabs>
+          <w:tab w:val="clear" w:pos="709"/>
+          <w:tab w:val="left" w:pos="1418" w:leader="none"/>
+        </w:tabs>
+        <w:bidi w:val="0"/>
+        <w:spacing w:before="0" w:after="0"/>
+        <w:ind w:hanging="283" w:start="1418"/>
+        <w:jc w:val="start"/>
+        <w:rPr/>
+      </w:pPr>
+      <w:r>
+        <w:rPr/>
         <w:t>Update item quantities.</w:t>
       </w:r>
     </w:p>
@@ -510,7 +532,15 @@
       </w:pPr>
       <w:r>
         <w:rPr/>
-        <w:t>Proceed to checkout with items in the cart.</w:t>
+        <w:t xml:space="preserve">Proceed to checkout with items in the cart, </w:t>
+      </w:r>
+      <w:r>
+        <w:rPr/>
+        <w:t>through login in process</w:t>
+      </w:r>
+      <w:r>
+        <w:rPr/>
+        <w:t>.</w:t>
       </w:r>
     </w:p>
     <w:p>
@@ -538,15 +568,49 @@
     <w:p>
       <w:pPr>
         <w:pStyle w:val="BodyText"/>
+        <w:tabs>
+          <w:tab w:val="clear" w:pos="709"/>
+          <w:tab w:val="left" w:pos="1418" w:leader="none"/>
+        </w:tabs>
+        <w:bidi w:val="0"/>
+        <w:spacing w:before="0" w:after="0"/>
+        <w:ind w:hanging="283" w:start="1418"/>
+        <w:jc w:val="start"/>
+        <w:rPr/>
+      </w:pPr>
+      <w:r>
+        <w:rPr/>
+      </w:r>
+    </w:p>
+    <w:p>
+      <w:pPr>
+        <w:pStyle w:val="BodyText"/>
+        <w:tabs>
+          <w:tab w:val="clear" w:pos="709"/>
+          <w:tab w:val="left" w:pos="1418" w:leader="none"/>
+        </w:tabs>
+        <w:bidi w:val="0"/>
+        <w:spacing w:before="0" w:after="0"/>
+        <w:ind w:hanging="283" w:start="1418"/>
+        <w:jc w:val="start"/>
+        <w:rPr/>
+      </w:pPr>
+      <w:r>
+        <w:rPr/>
+      </w:r>
+    </w:p>
+    <w:p>
+      <w:pPr>
+        <w:pStyle w:val="BodyText"/>
         <w:numPr>
           <w:ilvl w:val="0"/>
-          <w:numId w:val="1"/>
+          <w:numId w:val="0"/>
         </w:numPr>
         <w:tabs>
           <w:tab w:val="left" w:pos="709" w:leader="none"/>
         </w:tabs>
         <w:bidi w:val="0"/>
-        <w:ind w:hanging="283" w:start="709"/>
+        <w:ind w:hanging="0" w:start="709"/>
         <w:jc w:val="start"/>
         <w:rPr/>
       </w:pPr>
@@ -554,7 +618,7 @@
         <w:rPr>
           <w:rStyle w:val="Strong"/>
         </w:rPr>
-        <w:t>Contact Us Form:</w:t>
+        <w:t>//Contact Us Form:</w:t>
       </w:r>
     </w:p>
     <w:p>
@@ -606,13 +670,13 @@
         <w:pStyle w:val="BodyText"/>
         <w:numPr>
           <w:ilvl w:val="0"/>
-          <w:numId w:val="1"/>
+          <w:numId w:val="0"/>
         </w:numPr>
         <w:tabs>
           <w:tab w:val="left" w:pos="709" w:leader="none"/>
         </w:tabs>
         <w:bidi w:val="0"/>
-        <w:ind w:hanging="283" w:start="709"/>
+        <w:ind w:hanging="0" w:start="709"/>
         <w:jc w:val="start"/>
         <w:rPr/>
       </w:pPr>
@@ -620,7 +684,7 @@
         <w:rPr>
           <w:rStyle w:val="Strong"/>
         </w:rPr>
-        <w:t>Static Pages:</w:t>
+        <w:t>//Static Pages:</w:t>
       </w:r>
     </w:p>
     <w:p>

</xml_diff>